<commit_message>
Day3 end Day 4
</commit_message>
<xml_diff>
--- a/план работы над УП.docx
+++ b/план работы над УП.docx
@@ -55,7 +55,7 @@
       </w:r>
     </w:p>
     <w:p>
-      <w:hyperlink r:id="rId5" w:history="1">
+      <w:hyperlink r:id="rId5" w:anchor="0R51Tw0w0w0w02" w:history="1">
         <w:r>
           <w:rPr>
             <w:rStyle w:val="a3"/>
@@ -264,7 +264,10 @@
         <w:t>//</w:t>
       </w:r>
       <w:r>
-        <w:t xml:space="preserve">Создать </w:t>
+        <w:t>Соз</w:t>
+      </w:r>
+      <w:r>
+        <w:t xml:space="preserve">дать </w:t>
       </w:r>
       <w:proofErr w:type="spellStart"/>
       <w:r>
@@ -272,35 +275,30 @@
       </w:r>
       <w:proofErr w:type="spellEnd"/>
       <w:r>
-        <w:t xml:space="preserve"> и залить туда </w:t>
+        <w:t xml:space="preserve"> и залить туда в</w:t>
+      </w:r>
+      <w:r>
+        <w:t xml:space="preserve">се что есть по проекту </w:t>
+      </w:r>
+    </w:p>
+    <w:p>
+      <w:r>
+        <w:t xml:space="preserve">Пройти </w:t>
       </w:r>
       <w:proofErr w:type="spellStart"/>
       <w:r>
-        <w:t>фсе</w:t>
+        <w:t>гугл</w:t>
       </w:r>
       <w:proofErr w:type="spellEnd"/>
       <w:r>
-        <w:t xml:space="preserve"> что есть по проекту </w:t>
-      </w:r>
-    </w:p>
-    <w:p>
-      <w:r>
-        <w:t xml:space="preserve">Пройти </w:t>
+        <w:t xml:space="preserve"> форму для того что бы у </w:t>
       </w:r>
       <w:proofErr w:type="spellStart"/>
       <w:r>
-        <w:t>гугл</w:t>
+        <w:t>преподователя</w:t>
       </w:r>
       <w:proofErr w:type="spellEnd"/>
       <w:r>
-        <w:t xml:space="preserve"> форму для того что бы у </w:t>
-      </w:r>
-      <w:proofErr w:type="spellStart"/>
-      <w:r>
-        <w:t>преподователя</w:t>
-      </w:r>
-      <w:proofErr w:type="spellEnd"/>
-      <w:r>
         <w:t xml:space="preserve"> была ссылка на гит </w:t>
       </w:r>
       <w:r>
@@ -322,6 +320,10 @@
     </w:p>
     <w:p>
       <w:r>
+        <w:rPr>
+          <w:noProof/>
+          <w:lang w:eastAsia="ru-RU"/>
+        </w:rPr>
         <w:drawing>
           <wp:inline distT="0" distB="0" distL="0" distR="0" wp14:anchorId="7E5AAAB8" wp14:editId="14BF6E3B">
             <wp:extent cx="5940425" cy="2874010"/>
@@ -393,19 +395,20 @@
     </w:p>
     <w:p>
       <w:r>
+        <w:t xml:space="preserve">Дополнить план на следующий день </w:t>
+      </w:r>
+    </w:p>
+    <w:p>
+      <w:r>
+        <w:t>ДЕНЬ 3</w:t>
+      </w:r>
+    </w:p>
+    <w:p>
+      <w:r>
         <w:t xml:space="preserve">5.2) тема </w:t>
       </w:r>
     </w:p>
-    <w:p>
-      <w:r>
-        <w:t>Дополнить план на следующий день (если придумал что-то интересное и время позволяет)</w:t>
-      </w:r>
-    </w:p>
-    <w:p>
-      <w:r>
-        <w:t>ДЕНЬ 3</w:t>
-      </w:r>
-    </w:p>
+    <w:p/>
     <w:p>
       <w:r>
         <w:t xml:space="preserve">6) Переходы </w:t>
@@ -432,6 +435,9 @@
     </w:p>
     <w:p>
       <w:r>
+        <w:t>//</w:t>
+      </w:r>
+      <w:r>
         <w:t xml:space="preserve">8) На </w:t>
       </w:r>
       <w:proofErr w:type="spellStart"/>
@@ -442,57 +448,39 @@
       <w:r>
         <w:t xml:space="preserve"> с исполнителями сделать картинки для кнопок</w:t>
       </w:r>
+      <w:r>
+        <w:t>//</w:t>
+      </w:r>
     </w:p>
     <w:p/>
     <w:p>
       <w:r>
         <w:t>ДЕНЬ 4</w:t>
+      </w:r>
+    </w:p>
+    <w:p>
+      <w:r>
+        <w:t xml:space="preserve">Допиливать </w:t>
+      </w:r>
+    </w:p>
+    <w:p>
+      <w:r>
+        <w:t xml:space="preserve">Допиливать </w:t>
+      </w:r>
+    </w:p>
+    <w:p>
+      <w:r>
+        <w:t>День3</w:t>
+      </w:r>
+    </w:p>
+    <w:p>
+      <w:r>
+        <w:t>Я запутался вы плане и он перестал работать</w:t>
       </w:r>
       <w:bookmarkStart w:id="0" w:name="_GoBack"/>
       <w:bookmarkEnd w:id="0"/>
-    </w:p>
-    <w:p>
-      <w:r>
-        <w:t>ДЕНЬ 5</w:t>
-      </w:r>
-    </w:p>
-    <w:p>
-      <w:r>
-        <w:t>[Изображение 33.png]</w:t>
-      </w:r>
-    </w:p>
-    <w:p/>
-    <w:p>
-      <w:r>
-        <w:t>colorscheme.ru (https://colorscheme.ru/)</w:t>
-      </w:r>
-    </w:p>
-    <w:p>
-      <w:proofErr w:type="spellStart"/>
-      <w:r>
-        <w:t>ColorScheme.Ru</w:t>
-      </w:r>
-      <w:proofErr w:type="spellEnd"/>
-      <w:r>
-        <w:t xml:space="preserve"> — Цветовой круг </w:t>
-      </w:r>
-      <w:proofErr w:type="gramStart"/>
-      <w:r>
-        <w:t>он-</w:t>
-      </w:r>
-      <w:proofErr w:type="spellStart"/>
-      <w:r>
-        <w:t>лайн</w:t>
-      </w:r>
-      <w:proofErr w:type="spellEnd"/>
-      <w:proofErr w:type="gramEnd"/>
-      <w:r>
-        <w:t>: Подбор цветов и генерация цветовых схем</w:t>
-      </w:r>
-    </w:p>
-    <w:p>
-      <w:r>
-        <w:t>Профессиональное онлайн приложение для подбора цветов и генерации цветовых схем. Использование палитры на</w:t>
+      <w:r>
+        <w:t xml:space="preserve"> </w:t>
       </w:r>
     </w:p>
     <w:sectPr>

</xml_diff>